<commit_message>
Sequence Digram has been edited
</commit_message>
<xml_diff>
--- a/Sequence_Digram.docx
+++ b/Sequence_Digram.docx
@@ -69,10 +69,10 @@
         </w:rPr>
         <w:lastRenderedPageBreak/>
         <w:drawing>
-          <wp:inline distT="0" distB="0" distL="0" distR="0" wp14:anchorId="62025A6A" wp14:editId="67A83054">
-            <wp:extent cx="5734050" cy="4486275"/>
-            <wp:effectExtent l="0" t="0" r="0" b="9525"/>
-            <wp:docPr id="727172951" name="Picture 3"/>
+          <wp:inline distT="0" distB="0" distL="0" distR="0" wp14:anchorId="00F96D10" wp14:editId="55ECB275">
+            <wp:extent cx="5724525" cy="3943350"/>
+            <wp:effectExtent l="0" t="0" r="9525" b="0"/>
+            <wp:docPr id="142413680" name="Picture 4"/>
             <wp:cNvGraphicFramePr>
               <a:graphicFrameLocks xmlns:a="http://schemas.openxmlformats.org/drawingml/2006/main" noChangeAspect="1"/>
             </wp:cNvGraphicFramePr>
@@ -80,7 +80,7 @@
               <a:graphicData uri="http://schemas.openxmlformats.org/drawingml/2006/picture">
                 <pic:pic xmlns:pic="http://schemas.openxmlformats.org/drawingml/2006/picture">
                   <pic:nvPicPr>
-                    <pic:cNvPr id="0" name="Picture 3"/>
+                    <pic:cNvPr id="0" name="Picture 4"/>
                     <pic:cNvPicPr>
                       <a:picLocks noChangeAspect="1" noChangeArrowheads="1"/>
                     </pic:cNvPicPr>
@@ -101,7 +101,7 @@
                   <pic:spPr bwMode="auto">
                     <a:xfrm>
                       <a:off x="0" y="0"/>
-                      <a:ext cx="5734050" cy="4486275"/>
+                      <a:ext cx="5724525" cy="3943350"/>
                     </a:xfrm>
                     <a:prstGeom prst="rect">
                       <a:avLst/>
@@ -229,6 +229,11 @@
       </w:r>
     </w:p>
     <w:p>
+      <w:pPr>
+        <w:rPr>
+          <w:noProof/>
+        </w:rPr>
+      </w:pPr>
       <w:r>
         <w:rPr>
           <w:noProof/>
@@ -268,6 +273,97 @@
                     <a:xfrm>
                       <a:off x="0" y="0"/>
                       <a:ext cx="5734050" cy="3714750"/>
+                    </a:xfrm>
+                    <a:prstGeom prst="rect">
+                      <a:avLst/>
+                    </a:prstGeom>
+                    <a:noFill/>
+                    <a:ln>
+                      <a:noFill/>
+                    </a:ln>
+                  </pic:spPr>
+                </pic:pic>
+              </a:graphicData>
+            </a:graphic>
+          </wp:inline>
+        </w:drawing>
+      </w:r>
+    </w:p>
+    <w:p/>
+    <w:p/>
+    <w:p/>
+    <w:p/>
+    <w:p/>
+    <w:p/>
+    <w:p/>
+    <w:p/>
+    <w:p>
+      <w:pPr>
+        <w:rPr>
+          <w:noProof/>
+        </w:rPr>
+      </w:pPr>
+    </w:p>
+    <w:p>
+      <w:pPr>
+        <w:tabs>
+          <w:tab w:val="left" w:pos="6210"/>
+        </w:tabs>
+      </w:pPr>
+      <w:r>
+        <w:tab/>
+      </w:r>
+    </w:p>
+    <w:p>
+      <w:r>
+        <w:br w:type="page"/>
+      </w:r>
+    </w:p>
+    <w:p>
+      <w:pPr>
+        <w:tabs>
+          <w:tab w:val="left" w:pos="6210"/>
+        </w:tabs>
+      </w:pPr>
+      <w:r>
+        <w:rPr>
+          <w:noProof/>
+        </w:rPr>
+        <w:lastRenderedPageBreak/>
+        <w:drawing>
+          <wp:inline distT="0" distB="0" distL="0" distR="0" wp14:anchorId="671A3926" wp14:editId="2DBB980A">
+            <wp:extent cx="5619750" cy="6124575"/>
+            <wp:effectExtent l="0" t="0" r="0" b="9525"/>
+            <wp:docPr id="749225785" name="Picture 5"/>
+            <wp:cNvGraphicFramePr>
+              <a:graphicFrameLocks xmlns:a="http://schemas.openxmlformats.org/drawingml/2006/main" noChangeAspect="1"/>
+            </wp:cNvGraphicFramePr>
+            <a:graphic xmlns:a="http://schemas.openxmlformats.org/drawingml/2006/main">
+              <a:graphicData uri="http://schemas.openxmlformats.org/drawingml/2006/picture">
+                <pic:pic xmlns:pic="http://schemas.openxmlformats.org/drawingml/2006/picture">
+                  <pic:nvPicPr>
+                    <pic:cNvPr id="0" name="Picture 5"/>
+                    <pic:cNvPicPr>
+                      <a:picLocks noChangeAspect="1" noChangeArrowheads="1"/>
+                    </pic:cNvPicPr>
+                  </pic:nvPicPr>
+                  <pic:blipFill>
+                    <a:blip r:embed="rId9">
+                      <a:extLst>
+                        <a:ext uri="{28A0092B-C50C-407E-A947-70E740481C1C}">
+                          <a14:useLocalDpi xmlns:a14="http://schemas.microsoft.com/office/drawing/2010/main" val="0"/>
+                        </a:ext>
+                      </a:extLst>
+                    </a:blip>
+                    <a:srcRect/>
+                    <a:stretch>
+                      <a:fillRect/>
+                    </a:stretch>
+                  </pic:blipFill>
+                  <pic:spPr bwMode="auto">
+                    <a:xfrm>
+                      <a:off x="0" y="0"/>
+                      <a:ext cx="5619750" cy="6124575"/>
                     </a:xfrm>
                     <a:prstGeom prst="rect">
                       <a:avLst/>

</xml_diff>